<commit_message>
Updated 1111 and 3362
</commit_message>
<xml_diff>
--- a/GAM_4492_01_2023SPO_Heagney.docx
+++ b/GAM_4492_01_2023SPO_Heagney.docx
@@ -1912,14 +1912,7 @@
           <w:b/>
           <w:bCs/>
         </w:rPr>
-        <w:t>Participation (20% of grade)</w:t>
-      </w:r>
-      <w:r>
-        <w:rPr>
-          <w:b/>
-          <w:bCs/>
-        </w:rPr>
-        <w:t xml:space="preserve"> </w:t>
+        <w:t xml:space="preserve">Participation (20% of grade) </w:t>
       </w:r>
       <w:r>
         <w:t xml:space="preserve">All students are required to be a fully participating member of their group, which means completing tasks and deliverables on a weekly basis. This will be assessed by the professor during in-class check-ins. If a student is not present during an in-class </w:t>
@@ -2275,13 +2268,7 @@
               </w:rPr>
             </w:pPr>
             <w:r>
-              <w:t>C (</w:t>
-            </w:r>
-            <w:r>
-              <w:t>Coasting</w:t>
-            </w:r>
-            <w:r>
-              <w:t xml:space="preserve">) </w:t>
+              <w:t xml:space="preserve">C (Coasting) </w:t>
             </w:r>
             <w:r>
               <w:t>satisfactory work (70-79%)</w:t>
@@ -2882,14 +2869,7 @@
           <w:rStyle w:val="normal00200028web0029char"/>
           <w:szCs w:val="22"/>
         </w:rPr>
-        <w:t>G</w:t>
-      </w:r>
-      <w:r>
-        <w:rPr>
-          <w:rStyle w:val="normal00200028web0029char"/>
-          <w:szCs w:val="22"/>
-        </w:rPr>
-        <w:t>rievance Procedure</w:t>
+        <w:t>Grievance Procedure</w:t>
       </w:r>
     </w:p>
     <w:p>
@@ -3200,7 +3180,13 @@
         <w:t>If this</w:t>
       </w:r>
       <w:r>
-        <w:t xml:space="preserve"> course relies on quizzes, then quiz due dates are final. Because the nature of my quizzes </w:t>
+        <w:t xml:space="preserve"> course </w:t>
+      </w:r>
+      <w:r>
+        <w:t>has</w:t>
+      </w:r>
+      <w:r>
+        <w:t xml:space="preserve"> quizzes, then quiz due dates are final. Because the nature of my quizzes </w:t>
       </w:r>
       <w:proofErr w:type="gramStart"/>
       <w:r>
@@ -3215,6 +3201,7 @@
       <w:pPr>
         <w:pStyle w:val="HPUHeader"/>
       </w:pPr>
+      <w:bookmarkStart w:id="0" w:name="_Hlk123808486"/>
       <w:r>
         <w:t>Attendance Policy</w:t>
       </w:r>
@@ -3287,6 +3274,8 @@
       <w:pPr>
         <w:pStyle w:val="HPUHeader"/>
       </w:pPr>
+      <w:bookmarkStart w:id="1" w:name="_Hlk123808541"/>
+      <w:bookmarkEnd w:id="0"/>
       <w:r>
         <w:t>Communication</w:t>
       </w:r>
@@ -3428,6 +3417,8 @@
       <w:pPr>
         <w:pStyle w:val="HPUHeader"/>
       </w:pPr>
+      <w:bookmarkStart w:id="2" w:name="_Hlk123808597"/>
+      <w:bookmarkEnd w:id="1"/>
       <w:r>
         <w:t>Diversity</w:t>
       </w:r>
@@ -3449,6 +3440,7 @@
         <w:t>audience members. This course also relies on students understanding the diverse nature of their game design group, in terms of skills and backgrounds, and how to manage iterating a game successfully amidst that diversity.</w:t>
       </w:r>
     </w:p>
+    <w:bookmarkEnd w:id="2"/>
     <w:p>
       <w:pPr>
         <w:pStyle w:val="Heag-body-copy"/>
@@ -3459,6 +3451,7 @@
         <w:pStyle w:val="Main"/>
         <w:jc w:val="center"/>
       </w:pPr>
+      <w:bookmarkStart w:id="3" w:name="_Hlk123809152"/>
       <w:r>
         <w:t>Course-Specific Policies</w:t>
       </w:r>
@@ -3490,6 +3483,7 @@
         <w:t>. Students may self-select their own groups, but the instructor of the course reserves all rights to REMOVE or ADD students to any group the instructor wishes.</w:t>
       </w:r>
     </w:p>
+    <w:bookmarkEnd w:id="3"/>
     <w:p>
       <w:pPr>
         <w:pStyle w:val="HPUHeader"/>
@@ -3652,6 +3646,7 @@
       <w:pPr>
         <w:pStyle w:val="HPUHeader"/>
       </w:pPr>
+      <w:bookmarkStart w:id="4" w:name="_Hlk123809177"/>
       <w:r>
         <w:t>Blackboard</w:t>
       </w:r>
@@ -3912,6 +3907,7 @@
         </w:rPr>
         <w:t>Starfish also allows you to schedule appointments with various offices and individuals across campus and request help on a variety of topics.</w:t>
       </w:r>
+      <w:bookmarkEnd w:id="4"/>
       <w:r>
         <w:br w:type="page"/>
       </w:r>
@@ -3925,6 +3921,7 @@
           <w:szCs w:val="24"/>
         </w:rPr>
       </w:pPr>
+      <w:bookmarkStart w:id="5" w:name="_Hlk123809187"/>
       <w:r>
         <w:lastRenderedPageBreak/>
         <w:t>Tentative schedule</w:t>
@@ -3978,6 +3975,7 @@
             <w:vAlign w:val="center"/>
             <w:hideMark/>
           </w:tcPr>
+          <w:bookmarkEnd w:id="5"/>
           <w:p>
             <w:pPr>
               <w:spacing w:after="0" w:line="240" w:lineRule="auto"/>
@@ -10939,6 +10937,7 @@
           <w:szCs w:val="32"/>
         </w:rPr>
       </w:pPr>
+      <w:bookmarkStart w:id="6" w:name="_Hlk123809317"/>
       <w:r>
         <w:rPr>
           <w:rFonts w:ascii="Times New Roman" w:eastAsia="Times New Roman" w:hAnsi="Times New Roman" w:cs="Times New Roman"/>
@@ -10977,43 +10976,7 @@
             <w:sz w:val="20"/>
             <w:u w:val="single"/>
           </w:rPr>
-          <w:t>http://www.highpoint.edu/communicati</w:t>
-        </w:r>
-        <w:r>
-          <w:rPr>
-            <w:rFonts w:ascii="Times New Roman" w:eastAsia="Times New Roman" w:hAnsi="Times New Roman" w:cs="Times New Roman"/>
-            <w:color w:val="1155CC"/>
-            <w:sz w:val="20"/>
-            <w:u w:val="single"/>
-          </w:rPr>
-          <w:t>o</w:t>
-        </w:r>
-        <w:r>
-          <w:rPr>
-            <w:rFonts w:ascii="Times New Roman" w:eastAsia="Times New Roman" w:hAnsi="Times New Roman" w:cs="Times New Roman"/>
-            <w:color w:val="1155CC"/>
-            <w:sz w:val="20"/>
-            <w:u w:val="single"/>
-          </w:rPr>
-          <w:t>n/files/nqsc_syl</w:t>
-        </w:r>
-        <w:r>
-          <w:rPr>
-            <w:rFonts w:ascii="Times New Roman" w:eastAsia="Times New Roman" w:hAnsi="Times New Roman" w:cs="Times New Roman"/>
-            <w:color w:val="1155CC"/>
-            <w:sz w:val="20"/>
-            <w:u w:val="single"/>
-          </w:rPr>
-          <w:t>l</w:t>
-        </w:r>
-        <w:r>
-          <w:rPr>
-            <w:rFonts w:ascii="Times New Roman" w:eastAsia="Times New Roman" w:hAnsi="Times New Roman" w:cs="Times New Roman"/>
-            <w:color w:val="1155CC"/>
-            <w:sz w:val="20"/>
-            <w:u w:val="single"/>
-          </w:rPr>
-          <w:t>abus_policies.pdf</w:t>
+          <w:t>http://www.highpoint.edu/communication/files/nqsc_syllabus_policies.pdf</w:t>
         </w:r>
       </w:hyperlink>
       <w:r>
@@ -11026,6 +10989,7 @@
         <w:t>) unless alternate standards are specifically outlined elsewhere in this syllabus.</w:t>
       </w:r>
     </w:p>
+    <w:bookmarkEnd w:id="6"/>
     <w:p/>
     <w:sectPr>
       <w:headerReference w:type="default" r:id="rId9"/>

</xml_diff>

<commit_message>
Added ECGC to syllabus
</commit_message>
<xml_diff>
--- a/GAM_4492_01_2023SPO_Heagney.docx
+++ b/GAM_4492_01_2023SPO_Heagney.docx
@@ -1,6 +1,6 @@
 
 <file path=word/document.xml><?xml version="1.0" encoding="utf-8"?>
-<w:document xmlns:wpc="http://schemas.microsoft.com/office/word/2010/wordprocessingCanvas" xmlns:cx="http://schemas.microsoft.com/office/drawing/2014/chartex" xmlns:cx1="http://schemas.microsoft.com/office/drawing/2015/9/8/chartex" xmlns:cx2="http://schemas.microsoft.com/office/drawing/2015/10/21/chartex" xmlns:cx3="http://schemas.microsoft.com/office/drawing/2016/5/9/chartex" xmlns:cx4="http://schemas.microsoft.com/office/drawing/2016/5/10/chartex" xmlns:cx5="http://schemas.microsoft.com/office/drawing/2016/5/11/chartex" xmlns:cx6="http://schemas.microsoft.com/office/drawing/2016/5/12/chartex" xmlns:cx7="http://schemas.microsoft.com/office/drawing/2016/5/13/chartex" xmlns:cx8="http://schemas.microsoft.com/office/drawing/2016/5/14/chartex" xmlns:mc="http://schemas.openxmlformats.org/markup-compatibility/2006" xmlns:aink="http://schemas.microsoft.com/office/drawing/2016/ink" xmlns:am3d="http://schemas.microsoft.com/office/drawing/2017/model3d" xmlns:o="urn:schemas-microsoft-com:office:office" xmlns:oel="http://schemas.microsoft.com/office/2019/extlst" xmlns:r="http://schemas.openxmlformats.org/officeDocument/2006/relationships" xmlns:m="http://schemas.openxmlformats.org/officeDocument/2006/math" xmlns:v="urn:schemas-microsoft-com:vml" xmlns:wp14="http://schemas.microsoft.com/office/word/2010/wordprocessingDrawing" xmlns:wp="http://schemas.openxmlformats.org/drawingml/2006/wordprocessingDrawing" xmlns:w10="urn:schemas-microsoft-com:office:word" xmlns:w="http://schemas.openxmlformats.org/wordprocessingml/2006/main" xmlns:w14="http://schemas.microsoft.com/office/word/2010/wordml" xmlns:w15="http://schemas.microsoft.com/office/word/2012/wordml" xmlns:w16cex="http://schemas.microsoft.com/office/word/2018/wordml/cex" xmlns:w16cid="http://schemas.microsoft.com/office/word/2016/wordml/cid" xmlns:w16="http://schemas.microsoft.com/office/word/2018/wordml" xmlns:w16sdtdh="http://schemas.microsoft.com/office/word/2020/wordml/sdtdatahash" xmlns:w16se="http://schemas.microsoft.com/office/word/2015/wordml/symex" xmlns:wpg="http://schemas.microsoft.com/office/word/2010/wordprocessingGroup" xmlns:wpi="http://schemas.microsoft.com/office/word/2010/wordprocessingInk" xmlns:wne="http://schemas.microsoft.com/office/word/2006/wordml" xmlns:wps="http://schemas.microsoft.com/office/word/2010/wordprocessingShape" mc:Ignorable="w14 w15 w16se w16cid w16 w16cex w16sdtdh wp14">
+<w:document xmlns:wpc="http://schemas.microsoft.com/office/word/2010/wordprocessingCanvas" xmlns:cx="http://schemas.microsoft.com/office/drawing/2014/chartex" xmlns:cx1="http://schemas.microsoft.com/office/drawing/2015/9/8/chartex" xmlns:cx2="http://schemas.microsoft.com/office/drawing/2015/10/21/chartex" xmlns:cx3="http://schemas.microsoft.com/office/drawing/2016/5/9/chartex" xmlns:cx4="http://schemas.microsoft.com/office/drawing/2016/5/10/chartex" xmlns:cx5="http://schemas.microsoft.com/office/drawing/2016/5/11/chartex" xmlns:cx6="http://schemas.microsoft.com/office/drawing/2016/5/12/chartex" xmlns:cx7="http://schemas.microsoft.com/office/drawing/2016/5/13/chartex" xmlns:cx8="http://schemas.microsoft.com/office/drawing/2016/5/14/chartex" xmlns:mc="http://schemas.openxmlformats.org/markup-compatibility/2006" xmlns:aink="http://schemas.microsoft.com/office/drawing/2016/ink" xmlns:am3d="http://schemas.microsoft.com/office/drawing/2017/model3d" xmlns:o="urn:schemas-microsoft-com:office:office" xmlns:r="http://schemas.openxmlformats.org/officeDocument/2006/relationships" xmlns:m="http://schemas.openxmlformats.org/officeDocument/2006/math" xmlns:v="urn:schemas-microsoft-com:vml" xmlns:wp14="http://schemas.microsoft.com/office/word/2010/wordprocessingDrawing" xmlns:wp="http://schemas.openxmlformats.org/drawingml/2006/wordprocessingDrawing" xmlns:w10="urn:schemas-microsoft-com:office:word" xmlns:w="http://schemas.openxmlformats.org/wordprocessingml/2006/main" xmlns:w14="http://schemas.microsoft.com/office/word/2010/wordml" xmlns:w15="http://schemas.microsoft.com/office/word/2012/wordml" xmlns:w16cex="http://schemas.microsoft.com/office/word/2018/wordml/cex" xmlns:w16cid="http://schemas.microsoft.com/office/word/2016/wordml/cid" xmlns:w16="http://schemas.microsoft.com/office/word/2018/wordml" xmlns:w16sdtdh="http://schemas.microsoft.com/office/word/2020/wordml/sdtdatahash" xmlns:w16se="http://schemas.microsoft.com/office/word/2015/wordml/symex" xmlns:wpg="http://schemas.microsoft.com/office/word/2010/wordprocessingGroup" xmlns:wpi="http://schemas.microsoft.com/office/word/2010/wordprocessingInk" xmlns:wne="http://schemas.microsoft.com/office/word/2006/wordml" xmlns:wps="http://schemas.microsoft.com/office/word/2010/wordprocessingShape" mc:Ignorable="w14 w15 w16se w16cid w16 w16cex w16sdtdh wp14">
   <w:body>
     <w:p>
       <w:pPr>
@@ -4069,12 +4069,12 @@
         <w:tblLook w:val="04A0" w:firstRow="1" w:lastRow="0" w:firstColumn="1" w:lastColumn="0" w:noHBand="0" w:noVBand="1"/>
       </w:tblPr>
       <w:tblGrid>
-        <w:gridCol w:w="1201"/>
+        <w:gridCol w:w="1200"/>
         <w:gridCol w:w="924"/>
-        <w:gridCol w:w="1170"/>
-        <w:gridCol w:w="1553"/>
-        <w:gridCol w:w="3053"/>
-        <w:gridCol w:w="2163"/>
+        <w:gridCol w:w="1537"/>
+        <w:gridCol w:w="1513"/>
+        <w:gridCol w:w="2834"/>
+        <w:gridCol w:w="2056"/>
       </w:tblGrid>
       <w:tr>
         <w:trPr>
@@ -10331,6 +10331,15 @@
               </w:rPr>
               <w:t>4/18</w:t>
             </w:r>
+            <w:r>
+              <w:rPr>
+                <w:rFonts w:ascii="Arial" w:eastAsia="Times New Roman" w:hAnsi="Arial" w:cs="Arial"/>
+                <w:sz w:val="20"/>
+                <w:szCs w:val="20"/>
+              </w:rPr>
+              <w:br/>
+              <w:t>ECGC (NO CLASS)</w:t>
+            </w:r>
           </w:p>
         </w:tc>
         <w:tc>
@@ -10543,6 +10552,22 @@
                 <w:szCs w:val="20"/>
               </w:rPr>
               <w:t>4/20</w:t>
+            </w:r>
+            <w:r>
+              <w:rPr>
+                <w:rFonts w:ascii="Arial" w:eastAsia="Times New Roman" w:hAnsi="Arial" w:cs="Arial"/>
+                <w:sz w:val="20"/>
+                <w:szCs w:val="20"/>
+              </w:rPr>
+              <w:br/>
+            </w:r>
+            <w:r>
+              <w:rPr>
+                <w:rFonts w:ascii="Arial" w:eastAsia="Times New Roman" w:hAnsi="Arial" w:cs="Arial"/>
+                <w:sz w:val="20"/>
+                <w:szCs w:val="20"/>
+              </w:rPr>
+              <w:t>ECGC (NO CLASS)</w:t>
             </w:r>
           </w:p>
         </w:tc>
@@ -11322,7 +11347,7 @@
 </file>
 
 <file path=word/endnotes.xml><?xml version="1.0" encoding="utf-8"?>
-<w:endnotes xmlns:wpc="http://schemas.microsoft.com/office/word/2010/wordprocessingCanvas" xmlns:cx="http://schemas.microsoft.com/office/drawing/2014/chartex" xmlns:cx1="http://schemas.microsoft.com/office/drawing/2015/9/8/chartex" xmlns:cx2="http://schemas.microsoft.com/office/drawing/2015/10/21/chartex" xmlns:cx3="http://schemas.microsoft.com/office/drawing/2016/5/9/chartex" xmlns:cx4="http://schemas.microsoft.com/office/drawing/2016/5/10/chartex" xmlns:cx5="http://schemas.microsoft.com/office/drawing/2016/5/11/chartex" xmlns:cx6="http://schemas.microsoft.com/office/drawing/2016/5/12/chartex" xmlns:cx7="http://schemas.microsoft.com/office/drawing/2016/5/13/chartex" xmlns:cx8="http://schemas.microsoft.com/office/drawing/2016/5/14/chartex" xmlns:mc="http://schemas.openxmlformats.org/markup-compatibility/2006" xmlns:aink="http://schemas.microsoft.com/office/drawing/2016/ink" xmlns:am3d="http://schemas.microsoft.com/office/drawing/2017/model3d" xmlns:o="urn:schemas-microsoft-com:office:office" xmlns:oel="http://schemas.microsoft.com/office/2019/extlst" xmlns:r="http://schemas.openxmlformats.org/officeDocument/2006/relationships" xmlns:m="http://schemas.openxmlformats.org/officeDocument/2006/math" xmlns:v="urn:schemas-microsoft-com:vml" xmlns:wp14="http://schemas.microsoft.com/office/word/2010/wordprocessingDrawing" xmlns:wp="http://schemas.openxmlformats.org/drawingml/2006/wordprocessingDrawing" xmlns:w10="urn:schemas-microsoft-com:office:word" xmlns:w="http://schemas.openxmlformats.org/wordprocessingml/2006/main" xmlns:w14="http://schemas.microsoft.com/office/word/2010/wordml" xmlns:w15="http://schemas.microsoft.com/office/word/2012/wordml" xmlns:w16cex="http://schemas.microsoft.com/office/word/2018/wordml/cex" xmlns:w16cid="http://schemas.microsoft.com/office/word/2016/wordml/cid" xmlns:w16="http://schemas.microsoft.com/office/word/2018/wordml" xmlns:w16sdtdh="http://schemas.microsoft.com/office/word/2020/wordml/sdtdatahash" xmlns:w16se="http://schemas.microsoft.com/office/word/2015/wordml/symex" xmlns:wpg="http://schemas.microsoft.com/office/word/2010/wordprocessingGroup" xmlns:wpi="http://schemas.microsoft.com/office/word/2010/wordprocessingInk" xmlns:wne="http://schemas.microsoft.com/office/word/2006/wordml" xmlns:wps="http://schemas.microsoft.com/office/word/2010/wordprocessingShape" mc:Ignorable="w14 w15 w16se w16cid w16 w16cex w16sdtdh wp14">
+<w:endnotes xmlns:wpc="http://schemas.microsoft.com/office/word/2010/wordprocessingCanvas" xmlns:cx="http://schemas.microsoft.com/office/drawing/2014/chartex" xmlns:cx1="http://schemas.microsoft.com/office/drawing/2015/9/8/chartex" xmlns:cx2="http://schemas.microsoft.com/office/drawing/2015/10/21/chartex" xmlns:cx3="http://schemas.microsoft.com/office/drawing/2016/5/9/chartex" xmlns:cx4="http://schemas.microsoft.com/office/drawing/2016/5/10/chartex" xmlns:cx5="http://schemas.microsoft.com/office/drawing/2016/5/11/chartex" xmlns:cx6="http://schemas.microsoft.com/office/drawing/2016/5/12/chartex" xmlns:cx7="http://schemas.microsoft.com/office/drawing/2016/5/13/chartex" xmlns:cx8="http://schemas.microsoft.com/office/drawing/2016/5/14/chartex" xmlns:mc="http://schemas.openxmlformats.org/markup-compatibility/2006" xmlns:aink="http://schemas.microsoft.com/office/drawing/2016/ink" xmlns:am3d="http://schemas.microsoft.com/office/drawing/2017/model3d" xmlns:o="urn:schemas-microsoft-com:office:office" xmlns:r="http://schemas.openxmlformats.org/officeDocument/2006/relationships" xmlns:m="http://schemas.openxmlformats.org/officeDocument/2006/math" xmlns:v="urn:schemas-microsoft-com:vml" xmlns:wp14="http://schemas.microsoft.com/office/word/2010/wordprocessingDrawing" xmlns:wp="http://schemas.openxmlformats.org/drawingml/2006/wordprocessingDrawing" xmlns:w10="urn:schemas-microsoft-com:office:word" xmlns:w="http://schemas.openxmlformats.org/wordprocessingml/2006/main" xmlns:w14="http://schemas.microsoft.com/office/word/2010/wordml" xmlns:w15="http://schemas.microsoft.com/office/word/2012/wordml" xmlns:w16cex="http://schemas.microsoft.com/office/word/2018/wordml/cex" xmlns:w16cid="http://schemas.microsoft.com/office/word/2016/wordml/cid" xmlns:w16="http://schemas.microsoft.com/office/word/2018/wordml" xmlns:w16sdtdh="http://schemas.microsoft.com/office/word/2020/wordml/sdtdatahash" xmlns:w16se="http://schemas.microsoft.com/office/word/2015/wordml/symex" xmlns:wpg="http://schemas.microsoft.com/office/word/2010/wordprocessingGroup" xmlns:wpi="http://schemas.microsoft.com/office/word/2010/wordprocessingInk" xmlns:wne="http://schemas.microsoft.com/office/word/2006/wordml" xmlns:wps="http://schemas.microsoft.com/office/word/2010/wordprocessingShape" mc:Ignorable="w14 w15 w16se w16cid w16 w16cex w16sdtdh wp14">
   <w:endnote w:type="separator" w:id="-1">
     <w:p>
       <w:pPr>
@@ -11347,7 +11372,7 @@
 </file>
 
 <file path=word/footer1.xml><?xml version="1.0" encoding="utf-8"?>
-<w:ftr xmlns:wpc="http://schemas.microsoft.com/office/word/2010/wordprocessingCanvas" xmlns:cx="http://schemas.microsoft.com/office/drawing/2014/chartex" xmlns:cx1="http://schemas.microsoft.com/office/drawing/2015/9/8/chartex" xmlns:cx2="http://schemas.microsoft.com/office/drawing/2015/10/21/chartex" xmlns:cx3="http://schemas.microsoft.com/office/drawing/2016/5/9/chartex" xmlns:cx4="http://schemas.microsoft.com/office/drawing/2016/5/10/chartex" xmlns:cx5="http://schemas.microsoft.com/office/drawing/2016/5/11/chartex" xmlns:cx6="http://schemas.microsoft.com/office/drawing/2016/5/12/chartex" xmlns:cx7="http://schemas.microsoft.com/office/drawing/2016/5/13/chartex" xmlns:cx8="http://schemas.microsoft.com/office/drawing/2016/5/14/chartex" xmlns:mc="http://schemas.openxmlformats.org/markup-compatibility/2006" xmlns:aink="http://schemas.microsoft.com/office/drawing/2016/ink" xmlns:am3d="http://schemas.microsoft.com/office/drawing/2017/model3d" xmlns:o="urn:schemas-microsoft-com:office:office" xmlns:oel="http://schemas.microsoft.com/office/2019/extlst" xmlns:r="http://schemas.openxmlformats.org/officeDocument/2006/relationships" xmlns:m="http://schemas.openxmlformats.org/officeDocument/2006/math" xmlns:v="urn:schemas-microsoft-com:vml" xmlns:wp14="http://schemas.microsoft.com/office/word/2010/wordprocessingDrawing" xmlns:wp="http://schemas.openxmlformats.org/drawingml/2006/wordprocessingDrawing" xmlns:w10="urn:schemas-microsoft-com:office:word" xmlns:w="http://schemas.openxmlformats.org/wordprocessingml/2006/main" xmlns:w14="http://schemas.microsoft.com/office/word/2010/wordml" xmlns:w15="http://schemas.microsoft.com/office/word/2012/wordml" xmlns:w16cex="http://schemas.microsoft.com/office/word/2018/wordml/cex" xmlns:w16cid="http://schemas.microsoft.com/office/word/2016/wordml/cid" xmlns:w16="http://schemas.microsoft.com/office/word/2018/wordml" xmlns:w16sdtdh="http://schemas.microsoft.com/office/word/2020/wordml/sdtdatahash" xmlns:w16se="http://schemas.microsoft.com/office/word/2015/wordml/symex" xmlns:wpg="http://schemas.microsoft.com/office/word/2010/wordprocessingGroup" xmlns:wpi="http://schemas.microsoft.com/office/word/2010/wordprocessingInk" xmlns:wne="http://schemas.microsoft.com/office/word/2006/wordml" xmlns:wps="http://schemas.microsoft.com/office/word/2010/wordprocessingShape" mc:Ignorable="w14 w15 w16se w16cid w16 w16cex w16sdtdh wp14">
+<w:ftr xmlns:wpc="http://schemas.microsoft.com/office/word/2010/wordprocessingCanvas" xmlns:cx="http://schemas.microsoft.com/office/drawing/2014/chartex" xmlns:cx1="http://schemas.microsoft.com/office/drawing/2015/9/8/chartex" xmlns:cx2="http://schemas.microsoft.com/office/drawing/2015/10/21/chartex" xmlns:cx3="http://schemas.microsoft.com/office/drawing/2016/5/9/chartex" xmlns:cx4="http://schemas.microsoft.com/office/drawing/2016/5/10/chartex" xmlns:cx5="http://schemas.microsoft.com/office/drawing/2016/5/11/chartex" xmlns:cx6="http://schemas.microsoft.com/office/drawing/2016/5/12/chartex" xmlns:cx7="http://schemas.microsoft.com/office/drawing/2016/5/13/chartex" xmlns:cx8="http://schemas.microsoft.com/office/drawing/2016/5/14/chartex" xmlns:mc="http://schemas.openxmlformats.org/markup-compatibility/2006" xmlns:aink="http://schemas.microsoft.com/office/drawing/2016/ink" xmlns:am3d="http://schemas.microsoft.com/office/drawing/2017/model3d" xmlns:o="urn:schemas-microsoft-com:office:office" xmlns:r="http://schemas.openxmlformats.org/officeDocument/2006/relationships" xmlns:m="http://schemas.openxmlformats.org/officeDocument/2006/math" xmlns:v="urn:schemas-microsoft-com:vml" xmlns:wp14="http://schemas.microsoft.com/office/word/2010/wordprocessingDrawing" xmlns:wp="http://schemas.openxmlformats.org/drawingml/2006/wordprocessingDrawing" xmlns:w10="urn:schemas-microsoft-com:office:word" xmlns:w="http://schemas.openxmlformats.org/wordprocessingml/2006/main" xmlns:w14="http://schemas.microsoft.com/office/word/2010/wordml" xmlns:w15="http://schemas.microsoft.com/office/word/2012/wordml" xmlns:w16cex="http://schemas.microsoft.com/office/word/2018/wordml/cex" xmlns:w16cid="http://schemas.microsoft.com/office/word/2016/wordml/cid" xmlns:w16="http://schemas.microsoft.com/office/word/2018/wordml" xmlns:w16sdtdh="http://schemas.microsoft.com/office/word/2020/wordml/sdtdatahash" xmlns:w16se="http://schemas.microsoft.com/office/word/2015/wordml/symex" xmlns:wpg="http://schemas.microsoft.com/office/word/2010/wordprocessingGroup" xmlns:wpi="http://schemas.microsoft.com/office/word/2010/wordprocessingInk" xmlns:wne="http://schemas.microsoft.com/office/word/2006/wordml" xmlns:wps="http://schemas.microsoft.com/office/word/2010/wordprocessingShape" mc:Ignorable="w14 w15 w16se w16cid w16 w16cex w16sdtdh wp14">
   <w:p>
     <w:pPr>
       <w:pStyle w:val="Footer"/>
@@ -11533,7 +11558,7 @@
 </file>
 
 <file path=word/footnotes.xml><?xml version="1.0" encoding="utf-8"?>
-<w:footnotes xmlns:wpc="http://schemas.microsoft.com/office/word/2010/wordprocessingCanvas" xmlns:cx="http://schemas.microsoft.com/office/drawing/2014/chartex" xmlns:cx1="http://schemas.microsoft.com/office/drawing/2015/9/8/chartex" xmlns:cx2="http://schemas.microsoft.com/office/drawing/2015/10/21/chartex" xmlns:cx3="http://schemas.microsoft.com/office/drawing/2016/5/9/chartex" xmlns:cx4="http://schemas.microsoft.com/office/drawing/2016/5/10/chartex" xmlns:cx5="http://schemas.microsoft.com/office/drawing/2016/5/11/chartex" xmlns:cx6="http://schemas.microsoft.com/office/drawing/2016/5/12/chartex" xmlns:cx7="http://schemas.microsoft.com/office/drawing/2016/5/13/chartex" xmlns:cx8="http://schemas.microsoft.com/office/drawing/2016/5/14/chartex" xmlns:mc="http://schemas.openxmlformats.org/markup-compatibility/2006" xmlns:aink="http://schemas.microsoft.com/office/drawing/2016/ink" xmlns:am3d="http://schemas.microsoft.com/office/drawing/2017/model3d" xmlns:o="urn:schemas-microsoft-com:office:office" xmlns:oel="http://schemas.microsoft.com/office/2019/extlst" xmlns:r="http://schemas.openxmlformats.org/officeDocument/2006/relationships" xmlns:m="http://schemas.openxmlformats.org/officeDocument/2006/math" xmlns:v="urn:schemas-microsoft-com:vml" xmlns:wp14="http://schemas.microsoft.com/office/word/2010/wordprocessingDrawing" xmlns:wp="http://schemas.openxmlformats.org/drawingml/2006/wordprocessingDrawing" xmlns:w10="urn:schemas-microsoft-com:office:word" xmlns:w="http://schemas.openxmlformats.org/wordprocessingml/2006/main" xmlns:w14="http://schemas.microsoft.com/office/word/2010/wordml" xmlns:w15="http://schemas.microsoft.com/office/word/2012/wordml" xmlns:w16cex="http://schemas.microsoft.com/office/word/2018/wordml/cex" xmlns:w16cid="http://schemas.microsoft.com/office/word/2016/wordml/cid" xmlns:w16="http://schemas.microsoft.com/office/word/2018/wordml" xmlns:w16sdtdh="http://schemas.microsoft.com/office/word/2020/wordml/sdtdatahash" xmlns:w16se="http://schemas.microsoft.com/office/word/2015/wordml/symex" xmlns:wpg="http://schemas.microsoft.com/office/word/2010/wordprocessingGroup" xmlns:wpi="http://schemas.microsoft.com/office/word/2010/wordprocessingInk" xmlns:wne="http://schemas.microsoft.com/office/word/2006/wordml" xmlns:wps="http://schemas.microsoft.com/office/word/2010/wordprocessingShape" mc:Ignorable="w14 w15 w16se w16cid w16 w16cex w16sdtdh wp14">
+<w:footnotes xmlns:wpc="http://schemas.microsoft.com/office/word/2010/wordprocessingCanvas" xmlns:cx="http://schemas.microsoft.com/office/drawing/2014/chartex" xmlns:cx1="http://schemas.microsoft.com/office/drawing/2015/9/8/chartex" xmlns:cx2="http://schemas.microsoft.com/office/drawing/2015/10/21/chartex" xmlns:cx3="http://schemas.microsoft.com/office/drawing/2016/5/9/chartex" xmlns:cx4="http://schemas.microsoft.com/office/drawing/2016/5/10/chartex" xmlns:cx5="http://schemas.microsoft.com/office/drawing/2016/5/11/chartex" xmlns:cx6="http://schemas.microsoft.com/office/drawing/2016/5/12/chartex" xmlns:cx7="http://schemas.microsoft.com/office/drawing/2016/5/13/chartex" xmlns:cx8="http://schemas.microsoft.com/office/drawing/2016/5/14/chartex" xmlns:mc="http://schemas.openxmlformats.org/markup-compatibility/2006" xmlns:aink="http://schemas.microsoft.com/office/drawing/2016/ink" xmlns:am3d="http://schemas.microsoft.com/office/drawing/2017/model3d" xmlns:o="urn:schemas-microsoft-com:office:office" xmlns:r="http://schemas.openxmlformats.org/officeDocument/2006/relationships" xmlns:m="http://schemas.openxmlformats.org/officeDocument/2006/math" xmlns:v="urn:schemas-microsoft-com:vml" xmlns:wp14="http://schemas.microsoft.com/office/word/2010/wordprocessingDrawing" xmlns:wp="http://schemas.openxmlformats.org/drawingml/2006/wordprocessingDrawing" xmlns:w10="urn:schemas-microsoft-com:office:word" xmlns:w="http://schemas.openxmlformats.org/wordprocessingml/2006/main" xmlns:w14="http://schemas.microsoft.com/office/word/2010/wordml" xmlns:w15="http://schemas.microsoft.com/office/word/2012/wordml" xmlns:w16cex="http://schemas.microsoft.com/office/word/2018/wordml/cex" xmlns:w16cid="http://schemas.microsoft.com/office/word/2016/wordml/cid" xmlns:w16="http://schemas.microsoft.com/office/word/2018/wordml" xmlns:w16sdtdh="http://schemas.microsoft.com/office/word/2020/wordml/sdtdatahash" xmlns:w16se="http://schemas.microsoft.com/office/word/2015/wordml/symex" xmlns:wpg="http://schemas.microsoft.com/office/word/2010/wordprocessingGroup" xmlns:wpi="http://schemas.microsoft.com/office/word/2010/wordprocessingInk" xmlns:wne="http://schemas.microsoft.com/office/word/2006/wordml" xmlns:wps="http://schemas.microsoft.com/office/word/2010/wordprocessingShape" mc:Ignorable="w14 w15 w16se w16cid w16 w16cex w16sdtdh wp14">
   <w:footnote w:type="separator" w:id="-1">
     <w:p>
       <w:pPr>
@@ -11558,7 +11583,7 @@
 </file>
 
 <file path=word/header1.xml><?xml version="1.0" encoding="utf-8"?>
-<w:hdr xmlns:wpc="http://schemas.microsoft.com/office/word/2010/wordprocessingCanvas" xmlns:cx="http://schemas.microsoft.com/office/drawing/2014/chartex" xmlns:cx1="http://schemas.microsoft.com/office/drawing/2015/9/8/chartex" xmlns:cx2="http://schemas.microsoft.com/office/drawing/2015/10/21/chartex" xmlns:cx3="http://schemas.microsoft.com/office/drawing/2016/5/9/chartex" xmlns:cx4="http://schemas.microsoft.com/office/drawing/2016/5/10/chartex" xmlns:cx5="http://schemas.microsoft.com/office/drawing/2016/5/11/chartex" xmlns:cx6="http://schemas.microsoft.com/office/drawing/2016/5/12/chartex" xmlns:cx7="http://schemas.microsoft.com/office/drawing/2016/5/13/chartex" xmlns:cx8="http://schemas.microsoft.com/office/drawing/2016/5/14/chartex" xmlns:mc="http://schemas.openxmlformats.org/markup-compatibility/2006" xmlns:aink="http://schemas.microsoft.com/office/drawing/2016/ink" xmlns:am3d="http://schemas.microsoft.com/office/drawing/2017/model3d" xmlns:o="urn:schemas-microsoft-com:office:office" xmlns:oel="http://schemas.microsoft.com/office/2019/extlst" xmlns:r="http://schemas.openxmlformats.org/officeDocument/2006/relationships" xmlns:m="http://schemas.openxmlformats.org/officeDocument/2006/math" xmlns:v="urn:schemas-microsoft-com:vml" xmlns:wp14="http://schemas.microsoft.com/office/word/2010/wordprocessingDrawing" xmlns:wp="http://schemas.openxmlformats.org/drawingml/2006/wordprocessingDrawing" xmlns:w10="urn:schemas-microsoft-com:office:word" xmlns:w="http://schemas.openxmlformats.org/wordprocessingml/2006/main" xmlns:w14="http://schemas.microsoft.com/office/word/2010/wordml" xmlns:w15="http://schemas.microsoft.com/office/word/2012/wordml" xmlns:w16cex="http://schemas.microsoft.com/office/word/2018/wordml/cex" xmlns:w16cid="http://schemas.microsoft.com/office/word/2016/wordml/cid" xmlns:w16="http://schemas.microsoft.com/office/word/2018/wordml" xmlns:w16sdtdh="http://schemas.microsoft.com/office/word/2020/wordml/sdtdatahash" xmlns:w16se="http://schemas.microsoft.com/office/word/2015/wordml/symex" xmlns:wpg="http://schemas.microsoft.com/office/word/2010/wordprocessingGroup" xmlns:wpi="http://schemas.microsoft.com/office/word/2010/wordprocessingInk" xmlns:wne="http://schemas.microsoft.com/office/word/2006/wordml" xmlns:wps="http://schemas.microsoft.com/office/word/2010/wordprocessingShape" mc:Ignorable="w14 w15 w16se w16cid w16 w16cex w16sdtdh wp14">
+<w:hdr xmlns:wpc="http://schemas.microsoft.com/office/word/2010/wordprocessingCanvas" xmlns:cx="http://schemas.microsoft.com/office/drawing/2014/chartex" xmlns:cx1="http://schemas.microsoft.com/office/drawing/2015/9/8/chartex" xmlns:cx2="http://schemas.microsoft.com/office/drawing/2015/10/21/chartex" xmlns:cx3="http://schemas.microsoft.com/office/drawing/2016/5/9/chartex" xmlns:cx4="http://schemas.microsoft.com/office/drawing/2016/5/10/chartex" xmlns:cx5="http://schemas.microsoft.com/office/drawing/2016/5/11/chartex" xmlns:cx6="http://schemas.microsoft.com/office/drawing/2016/5/12/chartex" xmlns:cx7="http://schemas.microsoft.com/office/drawing/2016/5/13/chartex" xmlns:cx8="http://schemas.microsoft.com/office/drawing/2016/5/14/chartex" xmlns:mc="http://schemas.openxmlformats.org/markup-compatibility/2006" xmlns:aink="http://schemas.microsoft.com/office/drawing/2016/ink" xmlns:am3d="http://schemas.microsoft.com/office/drawing/2017/model3d" xmlns:o="urn:schemas-microsoft-com:office:office" xmlns:r="http://schemas.openxmlformats.org/officeDocument/2006/relationships" xmlns:m="http://schemas.openxmlformats.org/officeDocument/2006/math" xmlns:v="urn:schemas-microsoft-com:vml" xmlns:wp14="http://schemas.microsoft.com/office/word/2010/wordprocessingDrawing" xmlns:wp="http://schemas.openxmlformats.org/drawingml/2006/wordprocessingDrawing" xmlns:w10="urn:schemas-microsoft-com:office:word" xmlns:w="http://schemas.openxmlformats.org/wordprocessingml/2006/main" xmlns:w14="http://schemas.microsoft.com/office/word/2010/wordml" xmlns:w15="http://schemas.microsoft.com/office/word/2012/wordml" xmlns:w16cex="http://schemas.microsoft.com/office/word/2018/wordml/cex" xmlns:w16cid="http://schemas.microsoft.com/office/word/2016/wordml/cid" xmlns:w16="http://schemas.microsoft.com/office/word/2018/wordml" xmlns:w16sdtdh="http://schemas.microsoft.com/office/word/2020/wordml/sdtdatahash" xmlns:w16se="http://schemas.microsoft.com/office/word/2015/wordml/symex" xmlns:wpg="http://schemas.microsoft.com/office/word/2010/wordprocessingGroup" xmlns:wpi="http://schemas.microsoft.com/office/word/2010/wordprocessingInk" xmlns:wne="http://schemas.microsoft.com/office/word/2006/wordml" xmlns:wps="http://schemas.microsoft.com/office/word/2010/wordprocessingShape" mc:Ignorable="w14 w15 w16se w16cid w16 w16cex w16sdtdh wp14">
   <w:p>
     <w:pPr>
       <w:pStyle w:val="Header"/>
@@ -11630,7 +11655,7 @@
 </file>
 
 <file path=word/numbering.xml><?xml version="1.0" encoding="utf-8"?>
-<w:numbering xmlns:wpc="http://schemas.microsoft.com/office/word/2010/wordprocessingCanvas" xmlns:cx="http://schemas.microsoft.com/office/drawing/2014/chartex" xmlns:cx1="http://schemas.microsoft.com/office/drawing/2015/9/8/chartex" xmlns:cx2="http://schemas.microsoft.com/office/drawing/2015/10/21/chartex" xmlns:cx3="http://schemas.microsoft.com/office/drawing/2016/5/9/chartex" xmlns:cx4="http://schemas.microsoft.com/office/drawing/2016/5/10/chartex" xmlns:cx5="http://schemas.microsoft.com/office/drawing/2016/5/11/chartex" xmlns:cx6="http://schemas.microsoft.com/office/drawing/2016/5/12/chartex" xmlns:cx7="http://schemas.microsoft.com/office/drawing/2016/5/13/chartex" xmlns:cx8="http://schemas.microsoft.com/office/drawing/2016/5/14/chartex" xmlns:mc="http://schemas.openxmlformats.org/markup-compatibility/2006" xmlns:aink="http://schemas.microsoft.com/office/drawing/2016/ink" xmlns:am3d="http://schemas.microsoft.com/office/drawing/2017/model3d" xmlns:o="urn:schemas-microsoft-com:office:office" xmlns:oel="http://schemas.microsoft.com/office/2019/extlst" xmlns:r="http://schemas.openxmlformats.org/officeDocument/2006/relationships" xmlns:m="http://schemas.openxmlformats.org/officeDocument/2006/math" xmlns:v="urn:schemas-microsoft-com:vml" xmlns:wp14="http://schemas.microsoft.com/office/word/2010/wordprocessingDrawing" xmlns:wp="http://schemas.openxmlformats.org/drawingml/2006/wordprocessingDrawing" xmlns:w10="urn:schemas-microsoft-com:office:word" xmlns:w="http://schemas.openxmlformats.org/wordprocessingml/2006/main" xmlns:w14="http://schemas.microsoft.com/office/word/2010/wordml" xmlns:w15="http://schemas.microsoft.com/office/word/2012/wordml" xmlns:w16cex="http://schemas.microsoft.com/office/word/2018/wordml/cex" xmlns:w16cid="http://schemas.microsoft.com/office/word/2016/wordml/cid" xmlns:w16="http://schemas.microsoft.com/office/word/2018/wordml" xmlns:w16sdtdh="http://schemas.microsoft.com/office/word/2020/wordml/sdtdatahash" xmlns:w16se="http://schemas.microsoft.com/office/word/2015/wordml/symex" xmlns:wpg="http://schemas.microsoft.com/office/word/2010/wordprocessingGroup" xmlns:wpi="http://schemas.microsoft.com/office/word/2010/wordprocessingInk" xmlns:wne="http://schemas.microsoft.com/office/word/2006/wordml" xmlns:wps="http://schemas.microsoft.com/office/word/2010/wordprocessingShape" mc:Ignorable="w14 w15 w16se w16cid w16 w16cex w16sdtdh wp14">
+<w:numbering xmlns:wpc="http://schemas.microsoft.com/office/word/2010/wordprocessingCanvas" xmlns:cx="http://schemas.microsoft.com/office/drawing/2014/chartex" xmlns:cx1="http://schemas.microsoft.com/office/drawing/2015/9/8/chartex" xmlns:cx2="http://schemas.microsoft.com/office/drawing/2015/10/21/chartex" xmlns:cx3="http://schemas.microsoft.com/office/drawing/2016/5/9/chartex" xmlns:cx4="http://schemas.microsoft.com/office/drawing/2016/5/10/chartex" xmlns:cx5="http://schemas.microsoft.com/office/drawing/2016/5/11/chartex" xmlns:cx6="http://schemas.microsoft.com/office/drawing/2016/5/12/chartex" xmlns:cx7="http://schemas.microsoft.com/office/drawing/2016/5/13/chartex" xmlns:cx8="http://schemas.microsoft.com/office/drawing/2016/5/14/chartex" xmlns:mc="http://schemas.openxmlformats.org/markup-compatibility/2006" xmlns:aink="http://schemas.microsoft.com/office/drawing/2016/ink" xmlns:am3d="http://schemas.microsoft.com/office/drawing/2017/model3d" xmlns:o="urn:schemas-microsoft-com:office:office" xmlns:r="http://schemas.openxmlformats.org/officeDocument/2006/relationships" xmlns:m="http://schemas.openxmlformats.org/officeDocument/2006/math" xmlns:v="urn:schemas-microsoft-com:vml" xmlns:wp14="http://schemas.microsoft.com/office/word/2010/wordprocessingDrawing" xmlns:wp="http://schemas.openxmlformats.org/drawingml/2006/wordprocessingDrawing" xmlns:w10="urn:schemas-microsoft-com:office:word" xmlns:w="http://schemas.openxmlformats.org/wordprocessingml/2006/main" xmlns:w14="http://schemas.microsoft.com/office/word/2010/wordml" xmlns:w15="http://schemas.microsoft.com/office/word/2012/wordml" xmlns:w16cex="http://schemas.microsoft.com/office/word/2018/wordml/cex" xmlns:w16cid="http://schemas.microsoft.com/office/word/2016/wordml/cid" xmlns:w16="http://schemas.microsoft.com/office/word/2018/wordml" xmlns:w16sdtdh="http://schemas.microsoft.com/office/word/2020/wordml/sdtdatahash" xmlns:w16se="http://schemas.microsoft.com/office/word/2015/wordml/symex" xmlns:wpg="http://schemas.microsoft.com/office/word/2010/wordprocessingGroup" xmlns:wpi="http://schemas.microsoft.com/office/word/2010/wordprocessingInk" xmlns:wne="http://schemas.microsoft.com/office/word/2006/wordml" xmlns:wps="http://schemas.microsoft.com/office/word/2010/wordprocessingShape" mc:Ignorable="w14 w15 w16se w16cid w16 w16cex w16sdtdh wp14">
   <w:abstractNum w:abstractNumId="0" w15:restartNumberingAfterBreak="0">
     <w:nsid w:val="00000001"/>
     <w:multiLevelType w:val="multilevel"/>
@@ -13509,55 +13534,55 @@
       </w:rPr>
     </w:lvl>
   </w:abstractNum>
-  <w:num w:numId="1" w16cid:durableId="1947617890">
+  <w:num w:numId="1">
     <w:abstractNumId w:val="7"/>
   </w:num>
-  <w:num w:numId="2" w16cid:durableId="885261308">
+  <w:num w:numId="2">
     <w:abstractNumId w:val="2"/>
   </w:num>
-  <w:num w:numId="3" w16cid:durableId="365451899">
+  <w:num w:numId="3">
     <w:abstractNumId w:val="1"/>
   </w:num>
-  <w:num w:numId="4" w16cid:durableId="1122074066">
+  <w:num w:numId="4">
     <w:abstractNumId w:val="11"/>
   </w:num>
-  <w:num w:numId="5" w16cid:durableId="329139363">
+  <w:num w:numId="5">
     <w:abstractNumId w:val="3"/>
   </w:num>
-  <w:num w:numId="6" w16cid:durableId="358245313">
+  <w:num w:numId="6">
     <w:abstractNumId w:val="12"/>
   </w:num>
-  <w:num w:numId="7" w16cid:durableId="361516857">
+  <w:num w:numId="7">
     <w:abstractNumId w:val="4"/>
   </w:num>
-  <w:num w:numId="8" w16cid:durableId="2059739364">
+  <w:num w:numId="8">
     <w:abstractNumId w:val="10"/>
   </w:num>
-  <w:num w:numId="9" w16cid:durableId="1614480654">
+  <w:num w:numId="9">
     <w:abstractNumId w:val="14"/>
   </w:num>
-  <w:num w:numId="10" w16cid:durableId="284822429">
+  <w:num w:numId="10">
     <w:abstractNumId w:val="8"/>
   </w:num>
-  <w:num w:numId="11" w16cid:durableId="1416852546">
+  <w:num w:numId="11">
     <w:abstractNumId w:val="9"/>
   </w:num>
-  <w:num w:numId="12" w16cid:durableId="107168618">
+  <w:num w:numId="12">
     <w:abstractNumId w:val="16"/>
   </w:num>
-  <w:num w:numId="13" w16cid:durableId="859469742">
+  <w:num w:numId="13">
     <w:abstractNumId w:val="0"/>
   </w:num>
-  <w:num w:numId="14" w16cid:durableId="1951087133">
+  <w:num w:numId="14">
     <w:abstractNumId w:val="13"/>
   </w:num>
-  <w:num w:numId="15" w16cid:durableId="1949509028">
+  <w:num w:numId="15">
     <w:abstractNumId w:val="5"/>
   </w:num>
-  <w:num w:numId="16" w16cid:durableId="1219441578">
+  <w:num w:numId="16">
     <w:abstractNumId w:val="15"/>
   </w:num>
-  <w:num w:numId="17" w16cid:durableId="719211643">
+  <w:num w:numId="17">
     <w:abstractNumId w:val="6"/>
   </w:num>
 </w:numbering>

</xml_diff>